<commit_message>
1/8/2022 add update product orders customer to poweroffice
</commit_message>
<xml_diff>
--- a/Woo commerce to power office Documentation.docx
+++ b/Woo commerce to power office Documentation.docx
@@ -29,6 +29,87 @@
           <w:szCs w:val="40"/>
         </w:rPr>
         <w:t>Documentation</w:t>
+      </w:r>
+      <w:r>
+        <w:rPr>
+          <w:b/>
+          <w:color w:val="00B050"/>
+          <w:sz w:val="40"/>
+          <w:szCs w:val="40"/>
+        </w:rPr>
+        <w:br/>
+      </w:r>
+      <w:r>
+        <w:rPr>
+          <w:color w:val="0070C0"/>
+          <w:sz w:val="24"/>
+          <w:szCs w:val="24"/>
+        </w:rPr>
+        <w:t xml:space="preserve">open setting of plug </w:t>
+      </w:r>
+      <w:proofErr w:type="gramStart"/>
+      <w:r>
+        <w:rPr>
+          <w:color w:val="0070C0"/>
+          <w:sz w:val="24"/>
+          <w:szCs w:val="24"/>
+        </w:rPr>
+        <w:t>in(</w:t>
+      </w:r>
+      <w:proofErr w:type="spellStart"/>
+      <w:proofErr w:type="gramEnd"/>
+      <w:r>
+        <w:rPr>
+          <w:color w:val="0070C0"/>
+          <w:sz w:val="24"/>
+          <w:szCs w:val="24"/>
+        </w:rPr>
+        <w:t>wp</w:t>
+      </w:r>
+      <w:proofErr w:type="spellEnd"/>
+      <w:r>
+        <w:rPr>
+          <w:color w:val="0070C0"/>
+          <w:sz w:val="24"/>
+          <w:szCs w:val="24"/>
+        </w:rPr>
+        <w:t>-admin/</w:t>
+      </w:r>
+      <w:proofErr w:type="spellStart"/>
+      <w:r>
+        <w:rPr>
+          <w:color w:val="0070C0"/>
+          <w:sz w:val="24"/>
+          <w:szCs w:val="24"/>
+        </w:rPr>
+        <w:t>admin.php?page</w:t>
+      </w:r>
+      <w:proofErr w:type="spellEnd"/>
+      <w:r>
+        <w:rPr>
+          <w:color w:val="0070C0"/>
+          <w:sz w:val="24"/>
+          <w:szCs w:val="24"/>
+        </w:rPr>
+        <w:t>=</w:t>
+      </w:r>
+      <w:proofErr w:type="spellStart"/>
+      <w:r>
+        <w:rPr>
+          <w:color w:val="0070C0"/>
+          <w:sz w:val="24"/>
+          <w:szCs w:val="24"/>
+        </w:rPr>
+        <w:t>power_office_woocomerce</w:t>
+      </w:r>
+      <w:proofErr w:type="spellEnd"/>
+      <w:r>
+        <w:rPr>
+          <w:color w:val="0070C0"/>
+          <w:sz w:val="24"/>
+          <w:szCs w:val="24"/>
+        </w:rPr>
+        <w:t>)</w:t>
       </w:r>
     </w:p>
     <w:p>
@@ -233,15 +314,69 @@
           <w:sz w:val="28"/>
           <w:szCs w:val="28"/>
         </w:rPr>
-        <w:t>upload plug-in zip file activate plugin and go to plugin setting</w:t>
-      </w:r>
-      <w:r>
-        <w:rPr>
-          <w:color w:val="0D0D0D" w:themeColor="text1" w:themeTint="F2"/>
-          <w:sz w:val="28"/>
-          <w:szCs w:val="28"/>
-        </w:rPr>
-        <w:t xml:space="preserve">  Add power  office client and secret key make basic auth mention below</w:t>
+        <w:t xml:space="preserve">upload plug-in zip file activate </w:t>
+      </w:r>
+      <w:proofErr w:type="spellStart"/>
+      <w:r>
+        <w:rPr>
+          <w:color w:val="0D0D0D" w:themeColor="text1" w:themeTint="F2"/>
+          <w:sz w:val="28"/>
+          <w:szCs w:val="28"/>
+        </w:rPr>
+        <w:t>plugin</w:t>
+      </w:r>
+      <w:proofErr w:type="spellEnd"/>
+      <w:r>
+        <w:rPr>
+          <w:color w:val="0D0D0D" w:themeColor="text1" w:themeTint="F2"/>
+          <w:sz w:val="28"/>
+          <w:szCs w:val="28"/>
+        </w:rPr>
+        <w:t xml:space="preserve"> and go to </w:t>
+      </w:r>
+      <w:proofErr w:type="spellStart"/>
+      <w:r>
+        <w:rPr>
+          <w:color w:val="0D0D0D" w:themeColor="text1" w:themeTint="F2"/>
+          <w:sz w:val="28"/>
+          <w:szCs w:val="28"/>
+        </w:rPr>
+        <w:t>plugin</w:t>
+      </w:r>
+      <w:proofErr w:type="spellEnd"/>
+      <w:r>
+        <w:rPr>
+          <w:color w:val="0D0D0D" w:themeColor="text1" w:themeTint="F2"/>
+          <w:sz w:val="28"/>
+          <w:szCs w:val="28"/>
+        </w:rPr>
+        <w:t xml:space="preserve"> </w:t>
+      </w:r>
+      <w:proofErr w:type="gramStart"/>
+      <w:r>
+        <w:rPr>
+          <w:color w:val="0D0D0D" w:themeColor="text1" w:themeTint="F2"/>
+          <w:sz w:val="28"/>
+          <w:szCs w:val="28"/>
+        </w:rPr>
+        <w:t>setting</w:t>
+      </w:r>
+      <w:r>
+        <w:rPr>
+          <w:color w:val="0D0D0D" w:themeColor="text1" w:themeTint="F2"/>
+          <w:sz w:val="28"/>
+          <w:szCs w:val="28"/>
+        </w:rPr>
+        <w:t xml:space="preserve">  Add</w:t>
+      </w:r>
+      <w:proofErr w:type="gramEnd"/>
+      <w:r>
+        <w:rPr>
+          <w:color w:val="0D0D0D" w:themeColor="text1" w:themeTint="F2"/>
+          <w:sz w:val="28"/>
+          <w:szCs w:val="28"/>
+        </w:rPr>
+        <w:t xml:space="preserve"> power  office client and secret key make basic auth mention below</w:t>
       </w:r>
       <w:r>
         <w:rPr>
@@ -337,7 +472,107 @@
           <w:sz w:val="28"/>
           <w:szCs w:val="28"/>
         </w:rPr>
-        <w:t>add power office  api auth url and add woo commerce rest api key and power office key make basic authentication .we import all product orders and customers. when place order add product and create customer plugin automatically trigger this .</w:t>
+        <w:t xml:space="preserve">add power </w:t>
+      </w:r>
+      <w:proofErr w:type="gramStart"/>
+      <w:r>
+        <w:rPr>
+          <w:color w:val="0D0D0D" w:themeColor="text1" w:themeTint="F2"/>
+          <w:sz w:val="28"/>
+          <w:szCs w:val="28"/>
+        </w:rPr>
+        <w:t xml:space="preserve">office  </w:t>
+      </w:r>
+      <w:proofErr w:type="spellStart"/>
+      <w:r>
+        <w:rPr>
+          <w:color w:val="0D0D0D" w:themeColor="text1" w:themeTint="F2"/>
+          <w:sz w:val="28"/>
+          <w:szCs w:val="28"/>
+        </w:rPr>
+        <w:t>api</w:t>
+      </w:r>
+      <w:proofErr w:type="spellEnd"/>
+      <w:proofErr w:type="gramEnd"/>
+      <w:r>
+        <w:rPr>
+          <w:color w:val="0D0D0D" w:themeColor="text1" w:themeTint="F2"/>
+          <w:sz w:val="28"/>
+          <w:szCs w:val="28"/>
+        </w:rPr>
+        <w:t xml:space="preserve"> auth </w:t>
+      </w:r>
+      <w:proofErr w:type="spellStart"/>
+      <w:r>
+        <w:rPr>
+          <w:color w:val="0D0D0D" w:themeColor="text1" w:themeTint="F2"/>
+          <w:sz w:val="28"/>
+          <w:szCs w:val="28"/>
+        </w:rPr>
+        <w:t>url</w:t>
+      </w:r>
+      <w:proofErr w:type="spellEnd"/>
+      <w:r>
+        <w:rPr>
+          <w:color w:val="0D0D0D" w:themeColor="text1" w:themeTint="F2"/>
+          <w:sz w:val="28"/>
+          <w:szCs w:val="28"/>
+        </w:rPr>
+        <w:t xml:space="preserve"> and add woo commerce rest </w:t>
+      </w:r>
+      <w:proofErr w:type="spellStart"/>
+      <w:r>
+        <w:rPr>
+          <w:color w:val="0D0D0D" w:themeColor="text1" w:themeTint="F2"/>
+          <w:sz w:val="28"/>
+          <w:szCs w:val="28"/>
+        </w:rPr>
+        <w:t>api</w:t>
+      </w:r>
+      <w:proofErr w:type="spellEnd"/>
+      <w:r>
+        <w:rPr>
+          <w:color w:val="0D0D0D" w:themeColor="text1" w:themeTint="F2"/>
+          <w:sz w:val="28"/>
+          <w:szCs w:val="28"/>
+        </w:rPr>
+        <w:t xml:space="preserve"> key and power office key make basic authentication .we import all product orders and customers. </w:t>
+      </w:r>
+      <w:proofErr w:type="gramStart"/>
+      <w:r>
+        <w:rPr>
+          <w:color w:val="0D0D0D" w:themeColor="text1" w:themeTint="F2"/>
+          <w:sz w:val="28"/>
+          <w:szCs w:val="28"/>
+        </w:rPr>
+        <w:t>when</w:t>
+      </w:r>
+      <w:proofErr w:type="gramEnd"/>
+      <w:r>
+        <w:rPr>
+          <w:color w:val="0D0D0D" w:themeColor="text1" w:themeTint="F2"/>
+          <w:sz w:val="28"/>
+          <w:szCs w:val="28"/>
+        </w:rPr>
+        <w:t xml:space="preserve"> place order add product and create customer </w:t>
+      </w:r>
+      <w:proofErr w:type="spellStart"/>
+      <w:r>
+        <w:rPr>
+          <w:color w:val="0D0D0D" w:themeColor="text1" w:themeTint="F2"/>
+          <w:sz w:val="28"/>
+          <w:szCs w:val="28"/>
+        </w:rPr>
+        <w:t>plugin</w:t>
+      </w:r>
+      <w:proofErr w:type="spellEnd"/>
+      <w:r>
+        <w:rPr>
+          <w:color w:val="0D0D0D" w:themeColor="text1" w:themeTint="F2"/>
+          <w:sz w:val="28"/>
+          <w:szCs w:val="28"/>
+        </w:rPr>
+        <w:t xml:space="preserve"> automatically trigger this .</w:t>
       </w:r>
     </w:p>
     <w:p>

</xml_diff>